<commit_message>
new files for module 2
</commit_message>
<xml_diff>
--- a/MyFirstDocument.docx
+++ b/MyFirstDocument.docx
@@ -46,42 +46,144 @@
     </w:p>
     <w:p>
       <w:pPr>
+        <w:pStyle w:val="Heading1"/>
+      </w:pPr>
+      <w:bookmarkStart w:id="21" w:name="cheatsheet"/>
+      <w:bookmarkEnd w:id="21"/>
+      <w:r>
+        <w:t xml:space="preserve">CheatSheet</w:t>
+      </w:r>
+    </w:p>
+    <w:p>
+      <w:pPr>
+        <w:pStyle w:val="FirstParagraph"/>
+      </w:pPr>
+      <w:r>
+        <w:t xml:space="preserve">Number of hashtages representes the level of teh ehader, thus, fewer hashtags means larger font</w:t>
+      </w:r>
+    </w:p>
+    <w:p>
+      <w:pPr>
+        <w:pStyle w:val="Heading1"/>
+      </w:pPr>
+      <w:bookmarkStart w:id="22" w:name="level-one-header"/>
+      <w:bookmarkEnd w:id="22"/>
+      <w:r>
+        <w:t xml:space="preserve">Level One Header</w:t>
+      </w:r>
+    </w:p>
+    <w:p>
+      <w:pPr>
         <w:pStyle w:val="Heading2"/>
       </w:pPr>
-      <w:bookmarkStart w:id="21" w:name="r-markdown"/>
-      <w:bookmarkEnd w:id="21"/>
+      <w:bookmarkStart w:id="23" w:name="r-markdown"/>
+      <w:bookmarkEnd w:id="23"/>
       <w:r>
         <w:t xml:space="preserve">R Markdown</w:t>
       </w:r>
     </w:p>
     <w:p>
       <w:pPr>
+        <w:pStyle w:val="Heading3"/>
+      </w:pPr>
+      <w:bookmarkStart w:id="24" w:name="level-three-header"/>
+      <w:bookmarkEnd w:id="24"/>
+      <w:r>
+        <w:t xml:space="preserve">Level Three Header</w:t>
+      </w:r>
+    </w:p>
+    <w:p>
+      <w:pPr>
+        <w:pStyle w:val="Heading2"/>
+      </w:pPr>
+      <w:bookmarkStart w:id="25" w:name="links"/>
+      <w:bookmarkEnd w:id="25"/>
+      <w:r>
+        <w:t xml:space="preserve">Links</w:t>
+      </w:r>
+    </w:p>
+    <w:p>
+      <w:pPr>
         <w:pStyle w:val="FirstParagraph"/>
       </w:pPr>
       <w:r>
-        <w:t xml:space="preserve">This is an R Markdown document. Markdown is a simple formatting syntax for authoring HTML, PDF, and MS Word documents. For more details on using R Markdown see</w:t>
+        <w:t xml:space="preserve">Here is a link to</w:t>
       </w:r>
       <w:r>
         <w:t xml:space="preserve"> </w:t>
       </w:r>
-      <w:hyperlink r:id="rId22">
+      <w:hyperlink r:id="rId26">
         <w:r>
           <w:rPr>
             <w:rStyle w:val="Hyperlink"/>
           </w:rPr>
-          <w:t xml:space="preserve">http://rmarkdown.rstudio.com</w:t>
+          <w:t xml:space="preserve">Google</w:t>
         </w:r>
       </w:hyperlink>
       <w:r>
-        <w:t xml:space="preserve">.</w:t>
-      </w:r>
-    </w:p>
-    <w:p>
-      <w:pPr>
-        <w:pStyle w:val="BodyText"/>
-      </w:pPr>
-      <w:r>
-        <w:t xml:space="preserve">When you click the</w:t>
+        <w:t xml:space="preserve">: Names in square brackets followed by link in parentheses.</w:t>
+      </w:r>
+      <w:r>
+        <w:t xml:space="preserve"> </w:t>
+      </w:r>
+      <w:r>
+        <w:t xml:space="preserve">You can also include the raw link by putting it between</w:t>
+      </w:r>
+      <w:r>
+        <w:t xml:space="preserve"> </w:t>
+      </w:r>
+      <w:r>
+        <w:t xml:space="preserve">“</w:t>
+      </w:r>
+      <w:r>
+        <w:t xml:space="preserve">&lt;&gt;</w:t>
+      </w:r>
+      <w:r>
+        <w:t xml:space="preserve">”</w:t>
+      </w:r>
+      <w:r>
+        <w:t xml:space="preserve"> </w:t>
+      </w:r>
+      <w:r>
+        <w:t xml:space="preserve">resulting in,</w:t>
+      </w:r>
+      <w:r>
+        <w:t xml:space="preserve"> </w:t>
+      </w:r>
+      <w:hyperlink r:id="rId26">
+        <w:r>
+          <w:rPr>
+            <w:rStyle w:val="Hyperlink"/>
+          </w:rPr>
+          <w:t xml:space="preserve">http://www.google.com</w:t>
+        </w:r>
+      </w:hyperlink>
+    </w:p>
+    <w:p>
+      <w:pPr>
+        <w:pStyle w:val="Heading2"/>
+      </w:pPr>
+      <w:bookmarkStart w:id="27" w:name="emphasis"/>
+      <w:bookmarkEnd w:id="27"/>
+      <w:r>
+        <w:t xml:space="preserve">Emphasis</w:t>
+      </w:r>
+    </w:p>
+    <w:p>
+      <w:pPr>
+        <w:pStyle w:val="FirstParagraph"/>
+      </w:pPr>
+      <w:r>
+        <w:rPr>
+          <w:i/>
+        </w:rPr>
+        <w:t xml:space="preserve">Italics</w:t>
+      </w:r>
+      <w:r>
+        <w:t xml:space="preserve"> </w:t>
+      </w:r>
+      <w:r>
+        <w:t xml:space="preserve">are created by bookending a word in asterisks while</w:t>
       </w:r>
       <w:r>
         <w:t xml:space="preserve"> </w:t>
@@ -90,13 +192,195 @@
         <w:rPr>
           <w:b/>
         </w:rPr>
-        <w:t xml:space="preserve">Knit</w:t>
+        <w:t xml:space="preserve">Bolds</w:t>
       </w:r>
       <w:r>
         <w:t xml:space="preserve"> </w:t>
       </w:r>
       <w:r>
-        <w:t xml:space="preserve">button a document will be generated that includes both content as well as the output of any embedded R code chunks within the document. You can embed an R code chunk like this:</w:t>
+        <w:t xml:space="preserve">are created by bookending a word in double asterisks. Alternately, you can use</w:t>
+      </w:r>
+      <w:r>
+        <w:t xml:space="preserve"> </w:t>
+      </w:r>
+      <w:r>
+        <w:rPr>
+          <w:i/>
+        </w:rPr>
+        <w:t xml:space="preserve">single</w:t>
+      </w:r>
+      <w:r>
+        <w:t xml:space="preserve"> </w:t>
+      </w:r>
+      <w:r>
+        <w:t xml:space="preserve">or</w:t>
+      </w:r>
+      <w:r>
+        <w:t xml:space="preserve"> </w:t>
+      </w:r>
+      <w:r>
+        <w:rPr>
+          <w:b/>
+        </w:rPr>
+        <w:t xml:space="preserve">double underscores</w:t>
+      </w:r>
+    </w:p>
+    <w:p>
+      <w:pPr>
+        <w:pStyle w:val="BodyText"/>
+      </w:pPr>
+      <w:r>
+        <w:t xml:space="preserve">If you want to show r code, without running it, put code between three backticks</w:t>
+      </w:r>
+    </w:p>
+    <w:p>
+      <w:pPr>
+        <w:pStyle w:val="SourceCode"/>
+      </w:pPr>
+      <w:r>
+        <w:rPr>
+          <w:rStyle w:val="VerbatimChar"/>
+        </w:rPr>
+        <w:t xml:space="preserve">2 + 2 =4</w:t>
+      </w:r>
+      <w:r>
+        <w:br w:type="textWrapping"/>
+      </w:r>
+      <w:r>
+        <w:rPr>
+          <w:rStyle w:val="VerbatimChar"/>
+        </w:rPr>
+        <w:t xml:space="preserve">ggplot(data, aes(x=x, y=y)) + geom_point()</w:t>
+      </w:r>
+    </w:p>
+    <w:p>
+      <w:pPr>
+        <w:pStyle w:val="FirstParagraph"/>
+      </w:pPr>
+      <w:r>
+        <w:rPr>
+          <w:b/>
+        </w:rPr>
+        <w:t xml:space="preserve">Non numbered list</w:t>
+      </w:r>
+      <w:r>
+        <w:t xml:space="preserve">: each indent must be four spaces for markdown to recognize that it is a list</w:t>
+      </w:r>
+    </w:p>
+    <w:p>
+      <w:pPr>
+        <w:pStyle w:val="Compact"/>
+        <w:numPr>
+          <w:numId w:val="1001"/>
+          <w:ilvl w:val="0"/>
+        </w:numPr>
+      </w:pPr>
+      <w:r>
+        <w:t xml:space="preserve">Breakfast</w:t>
+      </w:r>
+    </w:p>
+    <w:p>
+      <w:pPr>
+        <w:pStyle w:val="Compact"/>
+        <w:numPr>
+          <w:numId w:val="1002"/>
+          <w:ilvl w:val="1"/>
+        </w:numPr>
+      </w:pPr>
+      <w:r>
+        <w:t xml:space="preserve">food</w:t>
+      </w:r>
+    </w:p>
+    <w:p>
+      <w:pPr>
+        <w:pStyle w:val="Compact"/>
+        <w:numPr>
+          <w:numId w:val="1003"/>
+          <w:ilvl w:val="2"/>
+        </w:numPr>
+      </w:pPr>
+      <w:r>
+        <w:t xml:space="preserve">eggs</w:t>
+      </w:r>
+    </w:p>
+    <w:p>
+      <w:pPr>
+        <w:pStyle w:val="Compact"/>
+        <w:numPr>
+          <w:numId w:val="1003"/>
+          <w:ilvl w:val="2"/>
+        </w:numPr>
+      </w:pPr>
+      <w:r>
+        <w:t xml:space="preserve">rice</w:t>
+      </w:r>
+    </w:p>
+    <w:p>
+      <w:pPr>
+        <w:pStyle w:val="Compact"/>
+        <w:numPr>
+          <w:numId w:val="1003"/>
+          <w:ilvl w:val="2"/>
+        </w:numPr>
+      </w:pPr>
+      <w:r>
+        <w:t xml:space="preserve">toast</w:t>
+      </w:r>
+    </w:p>
+    <w:p>
+      <w:pPr>
+        <w:pStyle w:val="Heading4"/>
+      </w:pPr>
+      <w:bookmarkStart w:id="28" w:name="format-quotes"/>
+      <w:bookmarkEnd w:id="28"/>
+      <w:r>
+        <w:t xml:space="preserve">Format Quotes</w:t>
+      </w:r>
+    </w:p>
+    <w:p>
+      <w:pPr>
+        <w:pStyle w:val="BlockText"/>
+      </w:pPr>
+      <w:r>
+        <w:t xml:space="preserve">this is a block quote, started with a greater than symbol</w:t>
+      </w:r>
+    </w:p>
+    <w:p>
+      <w:pPr>
+        <w:pStyle w:val="BlockText"/>
+        <w:pStyle w:val="BlockText"/>
+      </w:pPr>
+      <w:r>
+        <w:t xml:space="preserve">you can also nest a blockquote</w:t>
+      </w:r>
+      <w:r>
+        <w:t xml:space="preserve"> </w:t>
+      </w:r>
+      <w:r>
+        <w:t xml:space="preserve">if you add five spaces after greater than, you can nest code</w:t>
+      </w:r>
+    </w:p>
+    <w:p>
+      <w:pPr>
+        <w:pStyle w:val="SourceCode"/>
+        <w:pStyle w:val="BlockText"/>
+      </w:pPr>
+      <w:r>
+        <w:rPr>
+          <w:rStyle w:val="VerbatimChar"/>
+        </w:rPr>
+        <w:t xml:space="preserve">2 + 2</w:t>
+      </w:r>
+    </w:p>
+    <w:p>
+      <w:pPr>
+        <w:pStyle w:val="Heading4"/>
+        <w:pStyle w:val="BlockText"/>
+      </w:pPr>
+      <w:bookmarkStart w:id="29" w:name="the-below-text-is-actual-r-code-that-has-been-run"/>
+      <w:bookmarkEnd w:id="29"/>
+      <w:r>
+        <w:t xml:space="preserve">The below text is actual r code that has been run</w:t>
       </w:r>
     </w:p>
     <w:p>
@@ -185,8 +469,8 @@
       <w:pPr>
         <w:pStyle w:val="Heading2"/>
       </w:pPr>
-      <w:bookmarkStart w:id="23" w:name="including-plots"/>
-      <w:bookmarkEnd w:id="23"/>
+      <w:bookmarkStart w:id="30" w:name="including-plots"/>
+      <w:bookmarkEnd w:id="30"/>
       <w:r>
         <w:t xml:space="preserve">Including Plots</w:t>
       </w:r>
@@ -198,11 +482,15 @@
       <w:r>
         <w:t xml:space="preserve">You can also embed plots, for example:</w:t>
       </w:r>
-    </w:p>
-    <w:p>
-      <w:pPr>
-        <w:pStyle w:val="BodyText"/>
-      </w:pPr>
+      <w:r>
+        <w:t xml:space="preserve"> </w:t>
+      </w:r>
+      <w:r>
+        <w:t xml:space="preserve">##</w:t>
+      </w:r>
+      <w:r>
+        <w:t xml:space="preserve"> </w:t>
+      </w:r>
       <w:r>
         <w:drawing>
           <wp:inline>
@@ -219,7 +507,7 @@
                     </pic:cNvPicPr>
                   </pic:nvPicPr>
                   <pic:blipFill>
-                    <a:blip r:embed="rId24"/>
+                    <a:blip r:embed="rId31"/>
                     <a:stretch>
                       <a:fillRect/>
                     </a:stretch>
@@ -377,7 +665,7 @@
     </w:lvl>
   </w:abstractNum>
   <w:abstractNum w:abstractNumId="990">
-    <w:nsid w:val="dda25bb7"/>
+    <w:nsid w:val="a22d9823"/>
     <w:multiLevelType w:val="multilevel"/>
     <w:lvl w:ilvl="0">
       <w:numFmt w:val="bullet"/>
@@ -448,6 +736,87 @@
     <w:lvl w:ilvl="6">
       <w:numFmt w:val="bullet"/>
       <w:lvlText w:val=" "/>
+      <w:lvlJc w:val="left"/>
+      <w:pPr>
+        <w:tabs>
+          <w:tab w:val="num" w:pos="4320"/>
+        </w:tabs>
+        <w:ind w:left="4800" w:hanging="480"/>
+      </w:pPr>
+    </w:lvl>
+  </w:abstractNum>
+  <w:abstractNum w:abstractNumId="991">
+    <w:nsid w:val="d412fee8"/>
+    <w:multiLevelType w:val="multilevel"/>
+    <w:lvl w:ilvl="0">
+      <w:numFmt w:val="bullet"/>
+      <w:lvlText w:val="•"/>
+      <w:lvlJc w:val="left"/>
+      <w:pPr>
+        <w:tabs>
+          <w:tab w:val="num" w:pos="0"/>
+        </w:tabs>
+        <w:ind w:left="480" w:hanging="480"/>
+      </w:pPr>
+    </w:lvl>
+    <w:lvl w:ilvl="1">
+      <w:numFmt w:val="bullet"/>
+      <w:lvlText w:val="–"/>
+      <w:lvlJc w:val="left"/>
+      <w:pPr>
+        <w:tabs>
+          <w:tab w:val="num" w:pos="720"/>
+        </w:tabs>
+        <w:ind w:left="1200" w:hanging="480"/>
+      </w:pPr>
+    </w:lvl>
+    <w:lvl w:ilvl="2">
+      <w:numFmt w:val="bullet"/>
+      <w:lvlText w:val="•"/>
+      <w:lvlJc w:val="left"/>
+      <w:pPr>
+        <w:tabs>
+          <w:tab w:val="num" w:pos="1440"/>
+        </w:tabs>
+        <w:ind w:left="1920" w:hanging="480"/>
+      </w:pPr>
+    </w:lvl>
+    <w:lvl w:ilvl="3">
+      <w:numFmt w:val="bullet"/>
+      <w:lvlText w:val="–"/>
+      <w:lvlJc w:val="left"/>
+      <w:pPr>
+        <w:tabs>
+          <w:tab w:val="num" w:pos="2160"/>
+        </w:tabs>
+        <w:ind w:left="2640" w:hanging="480"/>
+      </w:pPr>
+    </w:lvl>
+    <w:lvl w:ilvl="4">
+      <w:numFmt w:val="bullet"/>
+      <w:lvlText w:val="•"/>
+      <w:lvlJc w:val="left"/>
+      <w:pPr>
+        <w:tabs>
+          <w:tab w:val="num" w:pos="2880"/>
+        </w:tabs>
+        <w:ind w:left="3360" w:hanging="480"/>
+      </w:pPr>
+    </w:lvl>
+    <w:lvl w:ilvl="5">
+      <w:numFmt w:val="bullet"/>
+      <w:lvlText w:val="–"/>
+      <w:lvlJc w:val="left"/>
+      <w:pPr>
+        <w:tabs>
+          <w:tab w:val="num" w:pos="3600"/>
+        </w:tabs>
+        <w:ind w:left="4080" w:hanging="480"/>
+      </w:pPr>
+    </w:lvl>
+    <w:lvl w:ilvl="6">
+      <w:numFmt w:val="bullet"/>
+      <w:lvlText w:val="•"/>
       <w:lvlJc w:val="left"/>
       <w:pPr>
         <w:tabs>
@@ -462,6 +831,15 @@
   </w:num>
   <w:num w:numId="1000">
     <w:abstractNumId w:val="990"/>
+  </w:num>
+  <w:num w:numId="1001">
+    <w:abstractNumId w:val="991"/>
+  </w:num>
+  <w:num w:numId="1002">
+    <w:abstractNumId w:val="991"/>
+  </w:num>
+  <w:num w:numId="1003">
+    <w:abstractNumId w:val="991"/>
   </w:num>
 </w:numbering>
 </file>

</xml_diff>